<commit_message>
Added JavaDocs and finalreport PDF to submission package.
</commit_message>
<xml_diff>
--- a/L06/L06_Report.docx
+++ b/L06/L06_Report.docx
@@ -49,7 +49,7 @@
         <w:rPr>
           <w:lang w:val="en-US"/>
         </w:rPr>
-        <w:t>5</w:t>
+        <w:t>6</w:t>
       </w:r>
     </w:p>
     <w:p>
@@ -93,20 +93,7 @@
         <w:rPr>
           <w:lang w:val="en-US"/>
         </w:rPr>
-        <w:t>October 2</w:t>
-      </w:r>
-      <w:r>
-        <w:rPr>
-          <w:lang w:val="en-US"/>
-        </w:rPr>
-        <w:t>7</w:t>
-      </w:r>
-      <w:r>
-        <w:rPr>
-          <w:vertAlign w:val="superscript"/>
-          <w:lang w:val="en-US"/>
-        </w:rPr>
-        <w:t>th</w:t>
+        <w:t>November 9th</w:t>
       </w:r>
       <w:r>
         <w:rPr>
@@ -132,37 +119,25 @@
     </w:p>
     <w:p>
       <w:r>
-        <w:t>See Java Files.</w:t>
-      </w:r>
-    </w:p>
-    <w:p/>
-    <w:p>
-      <w:pPr>
-        <w:pStyle w:val="Heading1"/>
-      </w:pPr>
-      <w:r>
-        <w:t xml:space="preserve">Exercise 2: </w:t>
-      </w:r>
-    </w:p>
-    <w:p>
-      <w:r>
-        <w:t>Each task was given 5 threads as seen in the code. Each exercise generates a new set of random numbers and a new set of threads. Results were confirmed by printing to screen each generated at time of generation and then again in the results list before printing.</w:t>
-      </w:r>
-      <w:r>
-        <w:t xml:space="preserve"> Below output generates using Ex_Tester.java.</w:t>
-      </w:r>
-    </w:p>
-    <w:p/>
-    <w:p>
+        <w:t xml:space="preserve">See below for example console output. See java files in </w:t>
+      </w:r>
+      <w:proofErr w:type="spellStart"/>
+      <w:r>
+        <w:t>git</w:t>
+      </w:r>
+      <w:proofErr w:type="spellEnd"/>
+      <w:r>
+        <w:t xml:space="preserve"> repo for details.</w:t>
+      </w:r>
       <w:r>
         <w:rPr>
           <w:noProof/>
         </w:rPr>
         <w:drawing>
-          <wp:inline distT="0" distB="0" distL="0" distR="0" wp14:anchorId="66C0DF07" wp14:editId="10390688">
-            <wp:extent cx="3695700" cy="1219200"/>
-            <wp:effectExtent l="0" t="0" r="0" b="0"/>
-            <wp:docPr id="2" name="Picture 2" descr="Text&#10;&#10;Description automatically generated"/>
+          <wp:inline distT="0" distB="0" distL="0" distR="0" wp14:anchorId="375F1B68" wp14:editId="67238D41">
+            <wp:extent cx="5410200" cy="1494741"/>
+            <wp:effectExtent l="0" t="0" r="0" b="4445"/>
+            <wp:docPr id="3" name="Picture 3" descr="Graphical user interface, text&#10;&#10;Description automatically generated"/>
             <wp:cNvGraphicFramePr>
               <a:graphicFrameLocks xmlns:a="http://schemas.openxmlformats.org/drawingml/2006/main" noChangeAspect="1"/>
             </wp:cNvGraphicFramePr>
@@ -170,7 +145,7 @@
               <a:graphicData uri="http://schemas.openxmlformats.org/drawingml/2006/picture">
                 <pic:pic xmlns:pic="http://schemas.openxmlformats.org/drawingml/2006/picture">
                   <pic:nvPicPr>
-                    <pic:cNvPr id="2" name="Picture 2" descr="Text&#10;&#10;Description automatically generated"/>
+                    <pic:cNvPr id="3" name="Picture 3" descr="Graphical user interface, text&#10;&#10;Description automatically generated"/>
                     <pic:cNvPicPr/>
                   </pic:nvPicPr>
                   <pic:blipFill>
@@ -188,7 +163,7 @@
                   <pic:spPr>
                     <a:xfrm>
                       <a:off x="0" y="0"/>
-                      <a:ext cx="3695700" cy="1219200"/>
+                      <a:ext cx="5433921" cy="1501295"/>
                     </a:xfrm>
                     <a:prstGeom prst="rect">
                       <a:avLst/>
@@ -201,11 +176,696 @@
         </w:drawing>
       </w:r>
     </w:p>
+    <w:p>
+      <w:pPr>
+        <w:pStyle w:val="Heading1"/>
+      </w:pPr>
+      <w:r>
+        <w:t xml:space="preserve">Exercise 2: </w:t>
+      </w:r>
+    </w:p>
+    <w:p>
+      <w:r>
+        <w:t xml:space="preserve">See below for example console output. See java files in </w:t>
+      </w:r>
+      <w:proofErr w:type="spellStart"/>
+      <w:r>
+        <w:t>git</w:t>
+      </w:r>
+      <w:proofErr w:type="spellEnd"/>
+      <w:r>
+        <w:t xml:space="preserve"> repo for details.</w:t>
+      </w:r>
+    </w:p>
+    <w:p>
+      <w:r>
+        <w:rPr>
+          <w:noProof/>
+        </w:rPr>
+        <w:drawing>
+          <wp:inline distT="0" distB="0" distL="0" distR="0" wp14:anchorId="4A0565A6" wp14:editId="15CB0E60">
+            <wp:extent cx="5410200" cy="1488961"/>
+            <wp:effectExtent l="0" t="0" r="0" b="0"/>
+            <wp:docPr id="4" name="Picture 4" descr="Graphical user interface, text&#10;&#10;Description automatically generated"/>
+            <wp:cNvGraphicFramePr>
+              <a:graphicFrameLocks xmlns:a="http://schemas.openxmlformats.org/drawingml/2006/main" noChangeAspect="1"/>
+            </wp:cNvGraphicFramePr>
+            <a:graphic xmlns:a="http://schemas.openxmlformats.org/drawingml/2006/main">
+              <a:graphicData uri="http://schemas.openxmlformats.org/drawingml/2006/picture">
+                <pic:pic xmlns:pic="http://schemas.openxmlformats.org/drawingml/2006/picture">
+                  <pic:nvPicPr>
+                    <pic:cNvPr id="4" name="Picture 4" descr="Graphical user interface, text&#10;&#10;Description automatically generated"/>
+                    <pic:cNvPicPr/>
+                  </pic:nvPicPr>
+                  <pic:blipFill>
+                    <a:blip r:embed="rId5">
+                      <a:extLst>
+                        <a:ext uri="{28A0092B-C50C-407E-A947-70E740481C1C}">
+                          <a14:useLocalDpi xmlns:a14="http://schemas.microsoft.com/office/drawing/2010/main" val="0"/>
+                        </a:ext>
+                      </a:extLst>
+                    </a:blip>
+                    <a:stretch>
+                      <a:fillRect/>
+                    </a:stretch>
+                  </pic:blipFill>
+                  <pic:spPr>
+                    <a:xfrm>
+                      <a:off x="0" y="0"/>
+                      <a:ext cx="5449485" cy="1499773"/>
+                    </a:xfrm>
+                    <a:prstGeom prst="rect">
+                      <a:avLst/>
+                    </a:prstGeom>
+                  </pic:spPr>
+                </pic:pic>
+              </a:graphicData>
+            </a:graphic>
+          </wp:inline>
+        </w:drawing>
+      </w:r>
+    </w:p>
+    <w:p>
+      <w:pPr>
+        <w:pStyle w:val="Heading1"/>
+      </w:pPr>
+      <w:r>
+        <w:t xml:space="preserve">Exercise </w:t>
+      </w:r>
+      <w:r>
+        <w:t>3</w:t>
+      </w:r>
+      <w:r>
+        <w:t xml:space="preserve">: </w:t>
+      </w:r>
+    </w:p>
+    <w:p>
+      <w:r>
+        <w:t xml:space="preserve">See below for example console output. See java files in </w:t>
+      </w:r>
+      <w:proofErr w:type="spellStart"/>
+      <w:r>
+        <w:t>git</w:t>
+      </w:r>
+      <w:proofErr w:type="spellEnd"/>
+      <w:r>
+        <w:t xml:space="preserve"> repo for details.</w:t>
+      </w:r>
+    </w:p>
+    <w:p>
+      <w:r>
+        <w:t>Write Record output:</w:t>
+      </w:r>
+    </w:p>
+    <w:p>
+      <w:r>
+        <w:rPr>
+          <w:noProof/>
+        </w:rPr>
+        <w:drawing>
+          <wp:inline distT="0" distB="0" distL="0" distR="0" wp14:anchorId="0C1143D6" wp14:editId="1E2748CE">
+            <wp:extent cx="2248535" cy="1288105"/>
+            <wp:effectExtent l="0" t="0" r="0" b="0"/>
+            <wp:docPr id="5" name="Picture 5" descr="Text&#10;&#10;Description automatically generated"/>
+            <wp:cNvGraphicFramePr>
+              <a:graphicFrameLocks xmlns:a="http://schemas.openxmlformats.org/drawingml/2006/main" noChangeAspect="1"/>
+            </wp:cNvGraphicFramePr>
+            <a:graphic xmlns:a="http://schemas.openxmlformats.org/drawingml/2006/main">
+              <a:graphicData uri="http://schemas.openxmlformats.org/drawingml/2006/picture">
+                <pic:pic xmlns:pic="http://schemas.openxmlformats.org/drawingml/2006/picture">
+                  <pic:nvPicPr>
+                    <pic:cNvPr id="5" name="Picture 5" descr="Text&#10;&#10;Description automatically generated"/>
+                    <pic:cNvPicPr/>
+                  </pic:nvPicPr>
+                  <pic:blipFill>
+                    <a:blip r:embed="rId6">
+                      <a:extLst>
+                        <a:ext uri="{28A0092B-C50C-407E-A947-70E740481C1C}">
+                          <a14:useLocalDpi xmlns:a14="http://schemas.microsoft.com/office/drawing/2010/main" val="0"/>
+                        </a:ext>
+                      </a:extLst>
+                    </a:blip>
+                    <a:stretch>
+                      <a:fillRect/>
+                    </a:stretch>
+                  </pic:blipFill>
+                  <pic:spPr>
+                    <a:xfrm>
+                      <a:off x="0" y="0"/>
+                      <a:ext cx="2327762" cy="1333491"/>
+                    </a:xfrm>
+                    <a:prstGeom prst="rect">
+                      <a:avLst/>
+                    </a:prstGeom>
+                  </pic:spPr>
+                </pic:pic>
+              </a:graphicData>
+            </a:graphic>
+          </wp:inline>
+        </w:drawing>
+      </w:r>
+    </w:p>
+    <w:p>
+      <w:r>
+        <w:t xml:space="preserve">Read Record output Using </w:t>
+      </w:r>
+      <w:proofErr w:type="spellStart"/>
+      <w:r>
+        <w:t>mySongs.ser</w:t>
+      </w:r>
+      <w:proofErr w:type="spellEnd"/>
+      <w:r>
+        <w:t xml:space="preserve"> and </w:t>
+      </w:r>
+      <w:proofErr w:type="spellStart"/>
+      <w:r>
+        <w:t>AllSongs.ser</w:t>
+      </w:r>
+      <w:proofErr w:type="spellEnd"/>
+      <w:r>
+        <w:t>:</w:t>
+      </w:r>
+    </w:p>
+    <w:p>
+      <w:r>
+        <w:rPr>
+          <w:noProof/>
+        </w:rPr>
+        <w:drawing>
+          <wp:inline distT="0" distB="0" distL="0" distR="0" wp14:anchorId="3694EACB" wp14:editId="0CA60BE5">
+            <wp:extent cx="2248688" cy="2777067"/>
+            <wp:effectExtent l="0" t="0" r="0" b="4445"/>
+            <wp:docPr id="6" name="Picture 6" descr="Text&#10;&#10;Description automatically generated"/>
+            <wp:cNvGraphicFramePr>
+              <a:graphicFrameLocks xmlns:a="http://schemas.openxmlformats.org/drawingml/2006/main" noChangeAspect="1"/>
+            </wp:cNvGraphicFramePr>
+            <a:graphic xmlns:a="http://schemas.openxmlformats.org/drawingml/2006/main">
+              <a:graphicData uri="http://schemas.openxmlformats.org/drawingml/2006/picture">
+                <pic:pic xmlns:pic="http://schemas.openxmlformats.org/drawingml/2006/picture">
+                  <pic:nvPicPr>
+                    <pic:cNvPr id="6" name="Picture 6" descr="Text&#10;&#10;Description automatically generated"/>
+                    <pic:cNvPicPr/>
+                  </pic:nvPicPr>
+                  <pic:blipFill>
+                    <a:blip r:embed="rId7">
+                      <a:extLst>
+                        <a:ext uri="{28A0092B-C50C-407E-A947-70E740481C1C}">
+                          <a14:useLocalDpi xmlns:a14="http://schemas.microsoft.com/office/drawing/2010/main" val="0"/>
+                        </a:ext>
+                      </a:extLst>
+                    </a:blip>
+                    <a:stretch>
+                      <a:fillRect/>
+                    </a:stretch>
+                  </pic:blipFill>
+                  <pic:spPr>
+                    <a:xfrm>
+                      <a:off x="0" y="0"/>
+                      <a:ext cx="2296051" cy="2835559"/>
+                    </a:xfrm>
+                    <a:prstGeom prst="rect">
+                      <a:avLst/>
+                    </a:prstGeom>
+                  </pic:spPr>
+                </pic:pic>
+              </a:graphicData>
+            </a:graphic>
+          </wp:inline>
+        </w:drawing>
+      </w:r>
+    </w:p>
+    <w:p>
+      <w:pPr>
+        <w:pStyle w:val="Heading1"/>
+      </w:pPr>
+      <w:r>
+        <w:lastRenderedPageBreak/>
+        <w:t xml:space="preserve">Exercise </w:t>
+      </w:r>
+      <w:r>
+        <w:t>4/5</w:t>
+      </w:r>
+      <w:r>
+        <w:t xml:space="preserve">: </w:t>
+      </w:r>
+    </w:p>
+    <w:p>
+      <w:r>
+        <w:t xml:space="preserve">See below for example console output. See java files in </w:t>
+      </w:r>
+      <w:proofErr w:type="spellStart"/>
+      <w:r>
+        <w:t>git</w:t>
+      </w:r>
+      <w:proofErr w:type="spellEnd"/>
+      <w:r>
+        <w:t xml:space="preserve"> repo for details.</w:t>
+      </w:r>
+    </w:p>
+    <w:p>
+      <w:r>
+        <w:t xml:space="preserve">Games are Player 1 vs Player 2 and </w:t>
+      </w:r>
+      <w:r>
+        <w:t xml:space="preserve">Player </w:t>
+      </w:r>
+      <w:r>
+        <w:t xml:space="preserve">3 vs </w:t>
+      </w:r>
+      <w:r>
+        <w:t xml:space="preserve">Player </w:t>
+      </w:r>
+      <w:r>
+        <w:t>4.</w:t>
+      </w:r>
+    </w:p>
+    <w:p>
+      <w:r>
+        <w:rPr>
+          <w:noProof/>
+        </w:rPr>
+        <w:drawing>
+          <wp:inline distT="0" distB="0" distL="0" distR="0" wp14:anchorId="0BC83E78" wp14:editId="71C2EEE4">
+            <wp:extent cx="5393267" cy="3909120"/>
+            <wp:effectExtent l="0" t="0" r="4445" b="2540"/>
+            <wp:docPr id="8" name="Picture 8" descr="A screenshot of a computer&#10;&#10;Description automatically generated"/>
+            <wp:cNvGraphicFramePr>
+              <a:graphicFrameLocks xmlns:a="http://schemas.openxmlformats.org/drawingml/2006/main" noChangeAspect="1"/>
+            </wp:cNvGraphicFramePr>
+            <a:graphic xmlns:a="http://schemas.openxmlformats.org/drawingml/2006/main">
+              <a:graphicData uri="http://schemas.openxmlformats.org/drawingml/2006/picture">
+                <pic:pic xmlns:pic="http://schemas.openxmlformats.org/drawingml/2006/picture">
+                  <pic:nvPicPr>
+                    <pic:cNvPr id="8" name="Picture 8" descr="A screenshot of a computer&#10;&#10;Description automatically generated"/>
+                    <pic:cNvPicPr/>
+                  </pic:nvPicPr>
+                  <pic:blipFill>
+                    <a:blip r:embed="rId8">
+                      <a:extLst>
+                        <a:ext uri="{28A0092B-C50C-407E-A947-70E740481C1C}">
+                          <a14:useLocalDpi xmlns:a14="http://schemas.microsoft.com/office/drawing/2010/main" val="0"/>
+                        </a:ext>
+                      </a:extLst>
+                    </a:blip>
+                    <a:stretch>
+                      <a:fillRect/>
+                    </a:stretch>
+                  </pic:blipFill>
+                  <pic:spPr>
+                    <a:xfrm>
+                      <a:off x="0" y="0"/>
+                      <a:ext cx="5402283" cy="3915655"/>
+                    </a:xfrm>
+                    <a:prstGeom prst="rect">
+                      <a:avLst/>
+                    </a:prstGeom>
+                  </pic:spPr>
+                </pic:pic>
+              </a:graphicData>
+            </a:graphic>
+          </wp:inline>
+        </w:drawing>
+      </w:r>
+    </w:p>
+    <w:p>
+      <w:r>
+        <w:t>Below Player 1 and 2’s game has finished while 3 and 4 are still playing.</w:t>
+      </w:r>
+    </w:p>
+    <w:p>
+      <w:r>
+        <w:rPr>
+          <w:noProof/>
+        </w:rPr>
+        <w:drawing>
+          <wp:inline distT="0" distB="0" distL="0" distR="0" wp14:anchorId="7B989EE5" wp14:editId="6146A6AC">
+            <wp:extent cx="5376756" cy="3886200"/>
+            <wp:effectExtent l="0" t="0" r="0" b="0"/>
+            <wp:docPr id="9" name="Picture 9" descr="Graphical user interface&#10;&#10;Description automatically generated"/>
+            <wp:cNvGraphicFramePr>
+              <a:graphicFrameLocks xmlns:a="http://schemas.openxmlformats.org/drawingml/2006/main" noChangeAspect="1"/>
+            </wp:cNvGraphicFramePr>
+            <a:graphic xmlns:a="http://schemas.openxmlformats.org/drawingml/2006/main">
+              <a:graphicData uri="http://schemas.openxmlformats.org/drawingml/2006/picture">
+                <pic:pic xmlns:pic="http://schemas.openxmlformats.org/drawingml/2006/picture">
+                  <pic:nvPicPr>
+                    <pic:cNvPr id="9" name="Picture 9" descr="Graphical user interface&#10;&#10;Description automatically generated"/>
+                    <pic:cNvPicPr/>
+                  </pic:nvPicPr>
+                  <pic:blipFill>
+                    <a:blip r:embed="rId9">
+                      <a:extLst>
+                        <a:ext uri="{28A0092B-C50C-407E-A947-70E740481C1C}">
+                          <a14:useLocalDpi xmlns:a14="http://schemas.microsoft.com/office/drawing/2010/main" val="0"/>
+                        </a:ext>
+                      </a:extLst>
+                    </a:blip>
+                    <a:stretch>
+                      <a:fillRect/>
+                    </a:stretch>
+                  </pic:blipFill>
+                  <pic:spPr>
+                    <a:xfrm>
+                      <a:off x="0" y="0"/>
+                      <a:ext cx="5399895" cy="3902924"/>
+                    </a:xfrm>
+                    <a:prstGeom prst="rect">
+                      <a:avLst/>
+                    </a:prstGeom>
+                  </pic:spPr>
+                </pic:pic>
+              </a:graphicData>
+            </a:graphic>
+          </wp:inline>
+        </w:drawing>
+      </w:r>
+    </w:p>
     <w:p/>
     <w:p/>
+    <w:p>
+      <w:r>
+        <w:lastRenderedPageBreak/>
+        <w:t xml:space="preserve">For the GUI example the same server can be used and instead a </w:t>
+      </w:r>
+      <w:proofErr w:type="spellStart"/>
+      <w:r>
+        <w:t>TicTacToeGUI</w:t>
+      </w:r>
+      <w:proofErr w:type="spellEnd"/>
+      <w:r>
+        <w:t xml:space="preserve"> Client is launched. In an ideal world where I had more time to work on this, the client would </w:t>
+      </w:r>
+      <w:r>
+        <w:t>work for both display types,</w:t>
+      </w:r>
+      <w:r>
+        <w:t xml:space="preserve"> and it would implement a GUI or a Console output class </w:t>
+      </w:r>
+      <w:r>
+        <w:t xml:space="preserve">interface </w:t>
+      </w:r>
+      <w:r>
+        <w:t xml:space="preserve">on user choice. For </w:t>
+      </w:r>
+      <w:proofErr w:type="gramStart"/>
+      <w:r>
+        <w:t>now</w:t>
+      </w:r>
+      <w:proofErr w:type="gramEnd"/>
+      <w:r>
+        <w:t xml:space="preserve"> there are two </w:t>
+      </w:r>
+      <w:r>
+        <w:t>separate</w:t>
+      </w:r>
+      <w:r>
+        <w:t xml:space="preserve"> clients.</w:t>
+      </w:r>
+    </w:p>
+    <w:p/>
+    <w:p>
+      <w:r>
+        <w:t xml:space="preserve">NOTE: The </w:t>
+      </w:r>
+      <w:r>
+        <w:t xml:space="preserve">GUI </w:t>
+      </w:r>
+      <w:r>
+        <w:t xml:space="preserve">I created uses an eclipse SWT </w:t>
+      </w:r>
+      <w:r>
+        <w:t xml:space="preserve">resource manager. This package can be found in the </w:t>
+      </w:r>
+      <w:proofErr w:type="spellStart"/>
+      <w:r>
+        <w:t>git</w:t>
+      </w:r>
+      <w:proofErr w:type="spellEnd"/>
+      <w:r>
+        <w:t xml:space="preserve"> repo for this lab. You should be able to run this </w:t>
+      </w:r>
+      <w:r>
+        <w:t xml:space="preserve">GUI </w:t>
+      </w:r>
+      <w:r>
+        <w:t xml:space="preserve">without specifying a class path for the SWT Composite components. If for some reason the GUI will not launch and the errors are specific to the </w:t>
+      </w:r>
+      <w:r>
+        <w:t xml:space="preserve">GUI </w:t>
+      </w:r>
+      <w:r>
+        <w:t>constructor, please follow the link below to update your build settings to include the proper class path.</w:t>
+      </w:r>
+    </w:p>
+    <w:p>
+      <w:hyperlink r:id="rId10" w:history="1">
+        <w:r>
+          <w:rPr>
+            <w:rStyle w:val="Hyperlink"/>
+          </w:rPr>
+          <w:t>https://www.oreilly.com/library/view/eclipse-cookbook/0596007108/ch08s04.html</w:t>
+        </w:r>
+      </w:hyperlink>
+    </w:p>
+    <w:p/>
+    <w:p>
+      <w:r>
+        <w:rPr>
+          <w:noProof/>
+        </w:rPr>
+        <w:drawing>
+          <wp:inline distT="0" distB="0" distL="0" distR="0" wp14:anchorId="26085D4D" wp14:editId="1400CB34">
+            <wp:extent cx="5553075" cy="3011805"/>
+            <wp:effectExtent l="0" t="0" r="0" b="0"/>
+            <wp:docPr id="10" name="Picture 10" descr="Graphical user interface, application&#10;&#10;Description automatically generated"/>
+            <wp:cNvGraphicFramePr>
+              <a:graphicFrameLocks xmlns:a="http://schemas.openxmlformats.org/drawingml/2006/main" noChangeAspect="1"/>
+            </wp:cNvGraphicFramePr>
+            <a:graphic xmlns:a="http://schemas.openxmlformats.org/drawingml/2006/main">
+              <a:graphicData uri="http://schemas.openxmlformats.org/drawingml/2006/picture">
+                <pic:pic xmlns:pic="http://schemas.openxmlformats.org/drawingml/2006/picture">
+                  <pic:nvPicPr>
+                    <pic:cNvPr id="10" name="Picture 10" descr="Graphical user interface, application&#10;&#10;Description automatically generated"/>
+                    <pic:cNvPicPr/>
+                  </pic:nvPicPr>
+                  <pic:blipFill>
+                    <a:blip r:embed="rId11">
+                      <a:extLst>
+                        <a:ext uri="{28A0092B-C50C-407E-A947-70E740481C1C}">
+                          <a14:useLocalDpi xmlns:a14="http://schemas.microsoft.com/office/drawing/2010/main" val="0"/>
+                        </a:ext>
+                      </a:extLst>
+                    </a:blip>
+                    <a:stretch>
+                      <a:fillRect/>
+                    </a:stretch>
+                  </pic:blipFill>
+                  <pic:spPr>
+                    <a:xfrm>
+                      <a:off x="0" y="0"/>
+                      <a:ext cx="5621474" cy="3048902"/>
+                    </a:xfrm>
+                    <a:prstGeom prst="rect">
+                      <a:avLst/>
+                    </a:prstGeom>
+                  </pic:spPr>
+                </pic:pic>
+              </a:graphicData>
+            </a:graphic>
+          </wp:inline>
+        </w:drawing>
+      </w:r>
+    </w:p>
+    <w:p>
+      <w:r>
+        <w:t>GUIs may be launched before the server is li</w:t>
+      </w:r>
+      <w:r>
+        <w:t>v</w:t>
+      </w:r>
+      <w:r>
+        <w:t xml:space="preserve">e. Attempts to connect are met with a server error message in the server message window. After connecting to the server, the X player is given the option to start the game. At which point their game board enables and allows input. </w:t>
+      </w:r>
+    </w:p>
+    <w:p>
+      <w:r>
+        <w:rPr>
+          <w:noProof/>
+        </w:rPr>
+        <w:drawing>
+          <wp:inline distT="0" distB="0" distL="0" distR="0" wp14:anchorId="3A7BD8F1" wp14:editId="75DBEDB0">
+            <wp:extent cx="5553710" cy="2155662"/>
+            <wp:effectExtent l="0" t="0" r="0" b="3810"/>
+            <wp:docPr id="11" name="Picture 11" descr="Graphical user interface, text, application&#10;&#10;Description automatically generated"/>
+            <wp:cNvGraphicFramePr>
+              <a:graphicFrameLocks xmlns:a="http://schemas.openxmlformats.org/drawingml/2006/main" noChangeAspect="1"/>
+            </wp:cNvGraphicFramePr>
+            <a:graphic xmlns:a="http://schemas.openxmlformats.org/drawingml/2006/main">
+              <a:graphicData uri="http://schemas.openxmlformats.org/drawingml/2006/picture">
+                <pic:pic xmlns:pic="http://schemas.openxmlformats.org/drawingml/2006/picture">
+                  <pic:nvPicPr>
+                    <pic:cNvPr id="11" name="Picture 11" descr="Graphical user interface, text, application&#10;&#10;Description automatically generated"/>
+                    <pic:cNvPicPr/>
+                  </pic:nvPicPr>
+                  <pic:blipFill>
+                    <a:blip r:embed="rId12">
+                      <a:extLst>
+                        <a:ext uri="{28A0092B-C50C-407E-A947-70E740481C1C}">
+                          <a14:useLocalDpi xmlns:a14="http://schemas.microsoft.com/office/drawing/2010/main" val="0"/>
+                        </a:ext>
+                      </a:extLst>
+                    </a:blip>
+                    <a:stretch>
+                      <a:fillRect/>
+                    </a:stretch>
+                  </pic:blipFill>
+                  <pic:spPr>
+                    <a:xfrm>
+                      <a:off x="0" y="0"/>
+                      <a:ext cx="5593041" cy="2170928"/>
+                    </a:xfrm>
+                    <a:prstGeom prst="rect">
+                      <a:avLst/>
+                    </a:prstGeom>
+                  </pic:spPr>
+                </pic:pic>
+              </a:graphicData>
+            </a:graphic>
+          </wp:inline>
+        </w:drawing>
+      </w:r>
+    </w:p>
+    <w:p/>
+    <w:p/>
+    <w:p/>
+    <w:p/>
+    <w:p/>
+    <w:p/>
+    <w:p/>
+    <w:p/>
+    <w:p/>
+    <w:p>
+      <w:r>
+        <w:t>Every time a tile is selected it is disabled from play on the other players screen. When it is not a player’s turn their</w:t>
+      </w:r>
+      <w:r>
+        <w:t xml:space="preserve"> entire</w:t>
+      </w:r>
+      <w:r>
+        <w:t xml:space="preserve"> grid is</w:t>
+      </w:r>
+      <w:r>
+        <w:t xml:space="preserve"> </w:t>
+      </w:r>
+      <w:r>
+        <w:t>disabled.</w:t>
+      </w:r>
+    </w:p>
+    <w:p>
+      <w:r>
+        <w:rPr>
+          <w:noProof/>
+        </w:rPr>
+        <w:drawing>
+          <wp:inline distT="0" distB="0" distL="0" distR="0" wp14:anchorId="0DED6690" wp14:editId="31D50500">
+            <wp:extent cx="5553710" cy="2136122"/>
+            <wp:effectExtent l="0" t="0" r="0" b="0"/>
+            <wp:docPr id="12" name="Picture 12" descr="Graphical user interface, text, application&#10;&#10;Description automatically generated"/>
+            <wp:cNvGraphicFramePr>
+              <a:graphicFrameLocks xmlns:a="http://schemas.openxmlformats.org/drawingml/2006/main" noChangeAspect="1"/>
+            </wp:cNvGraphicFramePr>
+            <a:graphic xmlns:a="http://schemas.openxmlformats.org/drawingml/2006/main">
+              <a:graphicData uri="http://schemas.openxmlformats.org/drawingml/2006/picture">
+                <pic:pic xmlns:pic="http://schemas.openxmlformats.org/drawingml/2006/picture">
+                  <pic:nvPicPr>
+                    <pic:cNvPr id="12" name="Picture 12" descr="Graphical user interface, text, application&#10;&#10;Description automatically generated"/>
+                    <pic:cNvPicPr/>
+                  </pic:nvPicPr>
+                  <pic:blipFill>
+                    <a:blip r:embed="rId13">
+                      <a:extLst>
+                        <a:ext uri="{28A0092B-C50C-407E-A947-70E740481C1C}">
+                          <a14:useLocalDpi xmlns:a14="http://schemas.microsoft.com/office/drawing/2010/main" val="0"/>
+                        </a:ext>
+                      </a:extLst>
+                    </a:blip>
+                    <a:stretch>
+                      <a:fillRect/>
+                    </a:stretch>
+                  </pic:blipFill>
+                  <pic:spPr>
+                    <a:xfrm>
+                      <a:off x="0" y="0"/>
+                      <a:ext cx="5605702" cy="2156120"/>
+                    </a:xfrm>
+                    <a:prstGeom prst="rect">
+                      <a:avLst/>
+                    </a:prstGeom>
+                  </pic:spPr>
+                </pic:pic>
+              </a:graphicData>
+            </a:graphic>
+          </wp:inline>
+        </w:drawing>
+      </w:r>
+    </w:p>
+    <w:p/>
+    <w:p>
+      <w:r>
+        <w:t>Finally, when a winning move is played a message is displayed to both players and both boards are disabled. Sockets are closed when the GUI is exited.</w:t>
+      </w:r>
+    </w:p>
+    <w:p>
+      <w:r>
+        <w:rPr>
+          <w:noProof/>
+        </w:rPr>
+        <w:drawing>
+          <wp:inline distT="0" distB="0" distL="0" distR="0" wp14:anchorId="35B80053" wp14:editId="648A9D62">
+            <wp:extent cx="5698067" cy="2178455"/>
+            <wp:effectExtent l="0" t="0" r="4445" b="6350"/>
+            <wp:docPr id="13" name="Picture 13" descr="Graphical user interface, text, application&#10;&#10;Description automatically generated"/>
+            <wp:cNvGraphicFramePr>
+              <a:graphicFrameLocks xmlns:a="http://schemas.openxmlformats.org/drawingml/2006/main" noChangeAspect="1"/>
+            </wp:cNvGraphicFramePr>
+            <a:graphic xmlns:a="http://schemas.openxmlformats.org/drawingml/2006/main">
+              <a:graphicData uri="http://schemas.openxmlformats.org/drawingml/2006/picture">
+                <pic:pic xmlns:pic="http://schemas.openxmlformats.org/drawingml/2006/picture">
+                  <pic:nvPicPr>
+                    <pic:cNvPr id="13" name="Picture 13" descr="Graphical user interface, text, application&#10;&#10;Description automatically generated"/>
+                    <pic:cNvPicPr/>
+                  </pic:nvPicPr>
+                  <pic:blipFill>
+                    <a:blip r:embed="rId14">
+                      <a:extLst>
+                        <a:ext uri="{28A0092B-C50C-407E-A947-70E740481C1C}">
+                          <a14:useLocalDpi xmlns:a14="http://schemas.microsoft.com/office/drawing/2010/main" val="0"/>
+                        </a:ext>
+                      </a:extLst>
+                    </a:blip>
+                    <a:stretch>
+                      <a:fillRect/>
+                    </a:stretch>
+                  </pic:blipFill>
+                  <pic:spPr>
+                    <a:xfrm>
+                      <a:off x="0" y="0"/>
+                      <a:ext cx="5728338" cy="2190028"/>
+                    </a:xfrm>
+                    <a:prstGeom prst="rect">
+                      <a:avLst/>
+                    </a:prstGeom>
+                  </pic:spPr>
+                </pic:pic>
+              </a:graphicData>
+            </a:graphic>
+          </wp:inline>
+        </w:drawing>
+      </w:r>
+    </w:p>
     <w:sectPr>
       <w:pgSz w:w="12240" w:h="15840"/>
-      <w:pgMar w:top="1440" w:right="1440" w:bottom="1440" w:left="1440" w:header="708" w:footer="708" w:gutter="0"/>
+      <w:pgMar w:top="720" w:right="720" w:bottom="720" w:left="720" w:header="708" w:footer="708" w:gutter="0"/>
       <w:cols w:space="708"/>
       <w:docGrid w:linePitch="360"/>
     </w:sectPr>
@@ -729,6 +1389,29 @@
       <w:szCs w:val="18"/>
     </w:rPr>
   </w:style>
+  <w:style w:type="character" w:styleId="Hyperlink">
+    <w:name w:val="Hyperlink"/>
+    <w:basedOn w:val="DefaultParagraphFont"/>
+    <w:uiPriority w:val="99"/>
+    <w:unhideWhenUsed/>
+    <w:rsid w:val="00245C55"/>
+    <w:rPr>
+      <w:color w:val="0563C1" w:themeColor="hyperlink"/>
+      <w:u w:val="single"/>
+    </w:rPr>
+  </w:style>
+  <w:style w:type="character" w:styleId="UnresolvedMention">
+    <w:name w:val="Unresolved Mention"/>
+    <w:basedOn w:val="DefaultParagraphFont"/>
+    <w:uiPriority w:val="99"/>
+    <w:semiHidden/>
+    <w:unhideWhenUsed/>
+    <w:rsid w:val="00245C55"/>
+    <w:rPr>
+      <w:color w:val="605E5C"/>
+      <w:shd w:val="clear" w:color="auto" w:fill="E1DFDD"/>
+    </w:rPr>
+  </w:style>
 </w:styles>
 </file>
 

</xml_diff>